<commit_message>
Correct conversion to miles for displayed distance. App now terminates when connection to API cannot be made. Started work on feature to validate category entered by user against categories supported by the API
</commit_message>
<xml_diff>
--- a/HW5_YelpClone/HW5 Self Evaluation.docx
+++ b/HW5_YelpClone/HW5 Self Evaluation.docx
@@ -92,8 +92,8 @@
         <w:tblLook w:firstRow="1" w:noVBand="1" w:lastRow="0" w:firstColumn="1" w:lastColumn="0" w:noHBand="0" w:val="04a0"/>
       </w:tblPr>
       <w:tblGrid>
-        <w:gridCol w:w="7037"/>
-        <w:gridCol w:w="1351"/>
+        <w:gridCol w:w="7036"/>
+        <w:gridCol w:w="1352"/>
         <w:gridCol w:w="1440"/>
       </w:tblGrid>
       <w:tr>
@@ -102,14 +102,15 @@
         </w:trPr>
         <w:tc>
           <w:tcPr>
-            <w:tcW w:w="7037" w:type="dxa"/>
+            <w:tcW w:w="7036" w:type="dxa"/>
             <w:tcBorders/>
             <w:shd w:color="auto" w:fill="F2F2F2" w:themeFill="background1" w:themeFillShade="f2" w:val="clear"/>
           </w:tcPr>
           <w:p>
             <w:pPr>
               <w:pStyle w:val="Normal"/>
-              <w:widowControl/>
+              <w:widowControl w:val="false"/>
+              <w:suppressAutoHyphens w:val="true"/>
               <w:spacing w:lineRule="auto" w:line="240" w:before="0" w:after="0"/>
               <w:jc w:val="center"/>
               <w:rPr>
@@ -137,14 +138,15 @@
         </w:tc>
         <w:tc>
           <w:tcPr>
-            <w:tcW w:w="1351" w:type="dxa"/>
+            <w:tcW w:w="1352" w:type="dxa"/>
             <w:tcBorders/>
             <w:shd w:color="auto" w:fill="F2F2F2" w:themeFill="background1" w:themeFillShade="f2" w:val="clear"/>
           </w:tcPr>
           <w:p>
             <w:pPr>
               <w:pStyle w:val="Normal"/>
-              <w:widowControl/>
+              <w:widowControl w:val="false"/>
+              <w:suppressAutoHyphens w:val="true"/>
               <w:spacing w:lineRule="auto" w:line="240" w:before="0" w:after="0"/>
               <w:jc w:val="center"/>
               <w:rPr>
@@ -174,7 +176,8 @@
           <w:p>
             <w:pPr>
               <w:pStyle w:val="Normal"/>
-              <w:widowControl/>
+              <w:widowControl w:val="false"/>
+              <w:suppressAutoHyphens w:val="true"/>
               <w:spacing w:lineRule="auto" w:line="240" w:before="0" w:after="0"/>
               <w:jc w:val="center"/>
               <w:rPr>
@@ -202,13 +205,14 @@
         </w:trPr>
         <w:tc>
           <w:tcPr>
-            <w:tcW w:w="7037" w:type="dxa"/>
+            <w:tcW w:w="7036" w:type="dxa"/>
             <w:tcBorders/>
           </w:tcPr>
           <w:p>
             <w:pPr>
               <w:pStyle w:val="Normal"/>
-              <w:widowControl/>
+              <w:widowControl w:val="false"/>
+              <w:suppressAutoHyphens w:val="true"/>
               <w:spacing w:lineRule="auto" w:line="240" w:before="0" w:after="0"/>
               <w:jc w:val="left"/>
               <w:rPr>
@@ -233,33 +237,36 @@
         </w:tc>
         <w:tc>
           <w:tcPr>
-            <w:tcW w:w="1351" w:type="dxa"/>
+            <w:tcW w:w="1352" w:type="dxa"/>
             <w:tcBorders/>
             <w:shd w:color="auto" w:fill="FFFFFF" w:themeFill="background1" w:val="clear"/>
           </w:tcPr>
           <w:p>
             <w:pPr>
               <w:pStyle w:val="Normal"/>
-              <w:widowControl/>
+              <w:widowControl w:val="false"/>
+              <w:suppressAutoHyphens w:val="true"/>
               <w:spacing w:lineRule="auto" w:line="240" w:before="0" w:after="0"/>
               <w:jc w:val="center"/>
               <w:rPr>
-                <w:rFonts w:ascii="Calibri" w:hAnsi="Calibri" w:eastAsia="Calibri" w:cs=""/>
-                <w:kern w:val="0"/>
-                <w:sz w:val="22"/>
-                <w:szCs w:val="22"/>
-                <w:lang w:val="en-US" w:eastAsia="en-US" w:bidi="ar-SA"/>
-              </w:rPr>
-            </w:pPr>
-            <w:r>
-              <w:rPr>
-                <w:rFonts w:eastAsia="Calibri" w:cs=""/>
-                <w:kern w:val="0"/>
-                <w:sz w:val="22"/>
-                <w:szCs w:val="22"/>
-                <w:lang w:val="en-US" w:eastAsia="en-US" w:bidi="ar-SA"/>
-              </w:rPr>
-              <w:t>?</w:t>
+                <w:rFonts w:ascii="Calibri" w:hAnsi="Calibri" w:eastAsia="Calibri" w:cs="" w:asciiTheme="minorHAnsi" w:cstheme="minorBidi" w:eastAsiaTheme="minorHAnsi" w:hAnsiTheme="minorHAnsi"/>
+                <w:color w:val="auto"/>
+                <w:kern w:val="0"/>
+                <w:sz w:val="22"/>
+                <w:szCs w:val="22"/>
+                <w:lang w:val="en-US" w:eastAsia="en-US" w:bidi="ar-SA"/>
+              </w:rPr>
+            </w:pPr>
+            <w:r>
+              <w:rPr>
+                <w:rFonts w:eastAsia="Calibri" w:cs="" w:cstheme="minorBidi" w:eastAsiaTheme="minorHAnsi"/>
+                <w:color w:val="auto"/>
+                <w:kern w:val="0"/>
+                <w:sz w:val="22"/>
+                <w:szCs w:val="22"/>
+                <w:lang w:val="en-US" w:eastAsia="en-US" w:bidi="ar-SA"/>
+              </w:rPr>
+              <w:t>10</w:t>
             </w:r>
           </w:p>
         </w:tc>
@@ -272,7 +279,8 @@
           <w:p>
             <w:pPr>
               <w:pStyle w:val="Normal"/>
-              <w:widowControl/>
+              <w:widowControl w:val="false"/>
+              <w:suppressAutoHyphens w:val="true"/>
               <w:spacing w:lineRule="auto" w:line="240" w:before="0" w:after="0"/>
               <w:jc w:val="center"/>
               <w:rPr>
@@ -302,13 +310,14 @@
         </w:trPr>
         <w:tc>
           <w:tcPr>
-            <w:tcW w:w="7037" w:type="dxa"/>
+            <w:tcW w:w="7036" w:type="dxa"/>
             <w:tcBorders/>
           </w:tcPr>
           <w:p>
             <w:pPr>
               <w:pStyle w:val="Normal"/>
-              <w:widowControl/>
+              <w:widowControl w:val="false"/>
+              <w:suppressAutoHyphens w:val="true"/>
               <w:spacing w:lineRule="auto" w:line="240" w:before="0" w:after="0"/>
               <w:jc w:val="left"/>
               <w:rPr>
@@ -333,7 +342,8 @@
           <w:p>
             <w:pPr>
               <w:pStyle w:val="Normal"/>
-              <w:widowControl/>
+              <w:widowControl w:val="false"/>
+              <w:suppressAutoHyphens w:val="true"/>
               <w:spacing w:lineRule="auto" w:line="240" w:before="0" w:after="0"/>
               <w:jc w:val="left"/>
               <w:rPr>
@@ -342,44 +352,43 @@
             </w:pPr>
             <w:r>
               <w:rPr>
-                <w:rFonts w:eastAsia="Calibri" w:cs="Calibri" w:cstheme="minorHAnsi"/>
-                <w:kern w:val="0"/>
-                <w:sz w:val="22"/>
-                <w:szCs w:val="22"/>
-                <w:lang w:val="en-US" w:eastAsia="en-US" w:bidi="ar-SA"/>
+                <w:rFonts w:cs="Calibri" w:cstheme="minorHAnsi"/>
               </w:rPr>
             </w:r>
           </w:p>
         </w:tc>
         <w:tc>
           <w:tcPr>
-            <w:tcW w:w="1351" w:type="dxa"/>
+            <w:tcW w:w="1352" w:type="dxa"/>
             <w:tcBorders/>
             <w:shd w:color="auto" w:fill="FFFFFF" w:themeFill="background1" w:val="clear"/>
           </w:tcPr>
           <w:p>
             <w:pPr>
               <w:pStyle w:val="Normal"/>
-              <w:widowControl/>
+              <w:widowControl w:val="false"/>
+              <w:suppressAutoHyphens w:val="true"/>
               <w:spacing w:lineRule="auto" w:line="240" w:before="0" w:after="0"/>
               <w:jc w:val="center"/>
               <w:rPr>
-                <w:rFonts w:ascii="Calibri" w:hAnsi="Calibri" w:eastAsia="Calibri" w:cs=""/>
-                <w:kern w:val="0"/>
-                <w:sz w:val="22"/>
-                <w:szCs w:val="22"/>
-                <w:lang w:val="en-US" w:eastAsia="en-US" w:bidi="ar-SA"/>
-              </w:rPr>
-            </w:pPr>
-            <w:r>
-              <w:rPr>
-                <w:rFonts w:eastAsia="Calibri" w:cs=""/>
-                <w:kern w:val="0"/>
-                <w:sz w:val="22"/>
-                <w:szCs w:val="22"/>
-                <w:lang w:val="en-US" w:eastAsia="en-US" w:bidi="ar-SA"/>
-              </w:rPr>
-              <w:t>?</w:t>
+                <w:rFonts w:ascii="Calibri" w:hAnsi="Calibri" w:eastAsia="Calibri" w:cs="" w:asciiTheme="minorHAnsi" w:cstheme="minorBidi" w:eastAsiaTheme="minorHAnsi" w:hAnsiTheme="minorHAnsi"/>
+                <w:color w:val="auto"/>
+                <w:kern w:val="0"/>
+                <w:sz w:val="22"/>
+                <w:szCs w:val="22"/>
+                <w:lang w:val="en-US" w:eastAsia="en-US" w:bidi="ar-SA"/>
+              </w:rPr>
+            </w:pPr>
+            <w:r>
+              <w:rPr>
+                <w:rFonts w:eastAsia="Calibri" w:cs="" w:cstheme="minorBidi" w:eastAsiaTheme="minorHAnsi"/>
+                <w:color w:val="auto"/>
+                <w:kern w:val="0"/>
+                <w:sz w:val="22"/>
+                <w:szCs w:val="22"/>
+                <w:lang w:val="en-US" w:eastAsia="en-US" w:bidi="ar-SA"/>
+              </w:rPr>
+              <w:t>10</w:t>
             </w:r>
           </w:p>
         </w:tc>
@@ -392,7 +401,8 @@
           <w:p>
             <w:pPr>
               <w:pStyle w:val="Normal"/>
-              <w:widowControl/>
+              <w:widowControl w:val="false"/>
+              <w:suppressAutoHyphens w:val="true"/>
               <w:spacing w:lineRule="auto" w:line="240" w:before="0" w:after="0"/>
               <w:jc w:val="center"/>
               <w:rPr>
@@ -422,13 +432,14 @@
         </w:trPr>
         <w:tc>
           <w:tcPr>
-            <w:tcW w:w="7037" w:type="dxa"/>
+            <w:tcW w:w="7036" w:type="dxa"/>
             <w:tcBorders/>
           </w:tcPr>
           <w:p>
             <w:pPr>
               <w:pStyle w:val="Normal"/>
-              <w:widowControl/>
+              <w:widowControl w:val="false"/>
+              <w:suppressAutoHyphens w:val="true"/>
               <w:spacing w:lineRule="auto" w:line="240" w:before="0" w:after="0"/>
               <w:jc w:val="left"/>
               <w:rPr>
@@ -453,7 +464,8 @@
           <w:p>
             <w:pPr>
               <w:pStyle w:val="Normal"/>
-              <w:widowControl/>
+              <w:widowControl w:val="false"/>
+              <w:suppressAutoHyphens w:val="true"/>
               <w:spacing w:lineRule="auto" w:line="240" w:before="0" w:after="0"/>
               <w:jc w:val="left"/>
               <w:rPr>
@@ -477,33 +489,36 @@
         </w:tc>
         <w:tc>
           <w:tcPr>
-            <w:tcW w:w="1351" w:type="dxa"/>
+            <w:tcW w:w="1352" w:type="dxa"/>
             <w:tcBorders/>
             <w:shd w:color="auto" w:fill="FFFFFF" w:themeFill="background1" w:val="clear"/>
           </w:tcPr>
           <w:p>
             <w:pPr>
               <w:pStyle w:val="Normal"/>
-              <w:widowControl/>
+              <w:widowControl w:val="false"/>
+              <w:suppressAutoHyphens w:val="true"/>
               <w:spacing w:lineRule="auto" w:line="240" w:before="0" w:after="0"/>
               <w:jc w:val="center"/>
               <w:rPr>
-                <w:rFonts w:ascii="Calibri" w:hAnsi="Calibri" w:eastAsia="Calibri" w:cs=""/>
-                <w:kern w:val="0"/>
-                <w:sz w:val="22"/>
-                <w:szCs w:val="22"/>
-                <w:lang w:val="en-US" w:eastAsia="en-US" w:bidi="ar-SA"/>
-              </w:rPr>
-            </w:pPr>
-            <w:r>
-              <w:rPr>
-                <w:rFonts w:eastAsia="Calibri" w:cs=""/>
-                <w:kern w:val="0"/>
-                <w:sz w:val="22"/>
-                <w:szCs w:val="22"/>
-                <w:lang w:val="en-US" w:eastAsia="en-US" w:bidi="ar-SA"/>
-              </w:rPr>
-              <w:t>?</w:t>
+                <w:rFonts w:ascii="Calibri" w:hAnsi="Calibri" w:eastAsia="Calibri" w:cs="" w:asciiTheme="minorHAnsi" w:cstheme="minorBidi" w:eastAsiaTheme="minorHAnsi" w:hAnsiTheme="minorHAnsi"/>
+                <w:color w:val="auto"/>
+                <w:kern w:val="0"/>
+                <w:sz w:val="22"/>
+                <w:szCs w:val="22"/>
+                <w:lang w:val="en-US" w:eastAsia="en-US" w:bidi="ar-SA"/>
+              </w:rPr>
+            </w:pPr>
+            <w:r>
+              <w:rPr>
+                <w:rFonts w:eastAsia="Calibri" w:cs="" w:cstheme="minorBidi" w:eastAsiaTheme="minorHAnsi"/>
+                <w:color w:val="auto"/>
+                <w:kern w:val="0"/>
+                <w:sz w:val="22"/>
+                <w:szCs w:val="22"/>
+                <w:lang w:val="en-US" w:eastAsia="en-US" w:bidi="ar-SA"/>
+              </w:rPr>
+              <w:t>10</w:t>
             </w:r>
           </w:p>
         </w:tc>
@@ -516,7 +531,8 @@
           <w:p>
             <w:pPr>
               <w:pStyle w:val="Normal"/>
-              <w:widowControl/>
+              <w:widowControl w:val="false"/>
+              <w:suppressAutoHyphens w:val="true"/>
               <w:spacing w:lineRule="auto" w:line="240" w:before="0" w:after="0"/>
               <w:jc w:val="center"/>
               <w:rPr>
@@ -546,13 +562,14 @@
         </w:trPr>
         <w:tc>
           <w:tcPr>
-            <w:tcW w:w="7037" w:type="dxa"/>
+            <w:tcW w:w="7036" w:type="dxa"/>
             <w:tcBorders/>
           </w:tcPr>
           <w:p>
             <w:pPr>
               <w:pStyle w:val="Normal"/>
-              <w:widowControl/>
+              <w:widowControl w:val="false"/>
+              <w:suppressAutoHyphens w:val="true"/>
               <w:spacing w:lineRule="auto" w:line="240" w:before="0" w:after="0"/>
               <w:jc w:val="left"/>
               <w:rPr>
@@ -577,7 +594,8 @@
           <w:p>
             <w:pPr>
               <w:pStyle w:val="Normal"/>
-              <w:widowControl/>
+              <w:widowControl w:val="false"/>
+              <w:suppressAutoHyphens w:val="true"/>
               <w:spacing w:lineRule="auto" w:line="240" w:before="0" w:after="0"/>
               <w:jc w:val="left"/>
               <w:rPr>
@@ -601,33 +619,36 @@
         </w:tc>
         <w:tc>
           <w:tcPr>
-            <w:tcW w:w="1351" w:type="dxa"/>
+            <w:tcW w:w="1352" w:type="dxa"/>
             <w:tcBorders/>
             <w:shd w:color="auto" w:fill="FFFFFF" w:themeFill="background1" w:val="clear"/>
           </w:tcPr>
           <w:p>
             <w:pPr>
               <w:pStyle w:val="Normal"/>
-              <w:widowControl/>
+              <w:widowControl w:val="false"/>
+              <w:suppressAutoHyphens w:val="true"/>
               <w:spacing w:lineRule="auto" w:line="240" w:before="0" w:after="0"/>
               <w:jc w:val="center"/>
               <w:rPr>
-                <w:rFonts w:ascii="Calibri" w:hAnsi="Calibri" w:eastAsia="Calibri" w:cs=""/>
-                <w:kern w:val="0"/>
-                <w:sz w:val="22"/>
-                <w:szCs w:val="22"/>
-                <w:lang w:val="en-US" w:eastAsia="en-US" w:bidi="ar-SA"/>
-              </w:rPr>
-            </w:pPr>
-            <w:r>
-              <w:rPr>
-                <w:rFonts w:eastAsia="Calibri" w:cs=""/>
-                <w:kern w:val="0"/>
-                <w:sz w:val="22"/>
-                <w:szCs w:val="22"/>
-                <w:lang w:val="en-US" w:eastAsia="en-US" w:bidi="ar-SA"/>
-              </w:rPr>
-              <w:t>?</w:t>
+                <w:rFonts w:ascii="Calibri" w:hAnsi="Calibri" w:eastAsia="Calibri" w:cs="" w:asciiTheme="minorHAnsi" w:cstheme="minorBidi" w:eastAsiaTheme="minorHAnsi" w:hAnsiTheme="minorHAnsi"/>
+                <w:color w:val="auto"/>
+                <w:kern w:val="0"/>
+                <w:sz w:val="22"/>
+                <w:szCs w:val="22"/>
+                <w:lang w:val="en-US" w:eastAsia="en-US" w:bidi="ar-SA"/>
+              </w:rPr>
+            </w:pPr>
+            <w:r>
+              <w:rPr>
+                <w:rFonts w:eastAsia="Calibri" w:cs="" w:cstheme="minorBidi" w:eastAsiaTheme="minorHAnsi"/>
+                <w:color w:val="auto"/>
+                <w:kern w:val="0"/>
+                <w:sz w:val="22"/>
+                <w:szCs w:val="22"/>
+                <w:lang w:val="en-US" w:eastAsia="en-US" w:bidi="ar-SA"/>
+              </w:rPr>
+              <w:t>10</w:t>
             </w:r>
           </w:p>
         </w:tc>
@@ -640,7 +661,8 @@
           <w:p>
             <w:pPr>
               <w:pStyle w:val="Normal"/>
-              <w:widowControl/>
+              <w:widowControl w:val="false"/>
+              <w:suppressAutoHyphens w:val="true"/>
               <w:spacing w:lineRule="auto" w:line="240" w:before="0" w:after="0"/>
               <w:jc w:val="center"/>
               <w:rPr>
@@ -670,13 +692,14 @@
         </w:trPr>
         <w:tc>
           <w:tcPr>
-            <w:tcW w:w="7037" w:type="dxa"/>
+            <w:tcW w:w="7036" w:type="dxa"/>
             <w:tcBorders/>
           </w:tcPr>
           <w:p>
             <w:pPr>
               <w:pStyle w:val="Normal"/>
-              <w:widowControl/>
+              <w:widowControl w:val="false"/>
+              <w:suppressAutoHyphens w:val="true"/>
               <w:spacing w:lineRule="auto" w:line="240" w:before="0" w:after="0"/>
               <w:jc w:val="left"/>
               <w:rPr>
@@ -701,7 +724,8 @@
           <w:p>
             <w:pPr>
               <w:pStyle w:val="Normal"/>
-              <w:widowControl/>
+              <w:widowControl w:val="false"/>
+              <w:suppressAutoHyphens w:val="true"/>
               <w:spacing w:lineRule="auto" w:line="240" w:before="0" w:after="0"/>
               <w:jc w:val="left"/>
               <w:rPr>
@@ -725,33 +749,36 @@
         </w:tc>
         <w:tc>
           <w:tcPr>
-            <w:tcW w:w="1351" w:type="dxa"/>
+            <w:tcW w:w="1352" w:type="dxa"/>
             <w:tcBorders/>
             <w:shd w:color="auto" w:fill="FFFFFF" w:themeFill="background1" w:val="clear"/>
           </w:tcPr>
           <w:p>
             <w:pPr>
               <w:pStyle w:val="Normal"/>
-              <w:widowControl/>
+              <w:widowControl w:val="false"/>
+              <w:suppressAutoHyphens w:val="true"/>
               <w:spacing w:lineRule="auto" w:line="240" w:before="0" w:after="0"/>
               <w:jc w:val="center"/>
               <w:rPr>
-                <w:rFonts w:ascii="Calibri" w:hAnsi="Calibri" w:eastAsia="Calibri" w:cs=""/>
-                <w:kern w:val="0"/>
-                <w:sz w:val="22"/>
-                <w:szCs w:val="22"/>
-                <w:lang w:val="en-US" w:eastAsia="en-US" w:bidi="ar-SA"/>
-              </w:rPr>
-            </w:pPr>
-            <w:r>
-              <w:rPr>
-                <w:rFonts w:eastAsia="Calibri" w:cs=""/>
-                <w:kern w:val="0"/>
-                <w:sz w:val="22"/>
-                <w:szCs w:val="22"/>
-                <w:lang w:val="en-US" w:eastAsia="en-US" w:bidi="ar-SA"/>
-              </w:rPr>
-              <w:t>?</w:t>
+                <w:rFonts w:ascii="Calibri" w:hAnsi="Calibri" w:eastAsia="Calibri" w:cs="" w:asciiTheme="minorHAnsi" w:cstheme="minorBidi" w:eastAsiaTheme="minorHAnsi" w:hAnsiTheme="minorHAnsi"/>
+                <w:color w:val="auto"/>
+                <w:kern w:val="0"/>
+                <w:sz w:val="22"/>
+                <w:szCs w:val="22"/>
+                <w:lang w:val="en-US" w:eastAsia="en-US" w:bidi="ar-SA"/>
+              </w:rPr>
+            </w:pPr>
+            <w:r>
+              <w:rPr>
+                <w:rFonts w:eastAsia="Calibri" w:cs="" w:cstheme="minorBidi" w:eastAsiaTheme="minorHAnsi"/>
+                <w:color w:val="auto"/>
+                <w:kern w:val="0"/>
+                <w:sz w:val="22"/>
+                <w:szCs w:val="22"/>
+                <w:lang w:val="en-US" w:eastAsia="en-US" w:bidi="ar-SA"/>
+              </w:rPr>
+              <w:t>10</w:t>
             </w:r>
           </w:p>
         </w:tc>
@@ -764,7 +791,8 @@
           <w:p>
             <w:pPr>
               <w:pStyle w:val="Normal"/>
-              <w:widowControl/>
+              <w:widowControl w:val="false"/>
+              <w:suppressAutoHyphens w:val="true"/>
               <w:spacing w:lineRule="auto" w:line="240" w:before="0" w:after="0"/>
               <w:jc w:val="center"/>
               <w:rPr>
@@ -794,13 +822,14 @@
         </w:trPr>
         <w:tc>
           <w:tcPr>
-            <w:tcW w:w="7037" w:type="dxa"/>
+            <w:tcW w:w="7036" w:type="dxa"/>
             <w:tcBorders/>
           </w:tcPr>
           <w:p>
             <w:pPr>
               <w:pStyle w:val="Normal"/>
-              <w:widowControl/>
+              <w:widowControl w:val="false"/>
+              <w:suppressAutoHyphens w:val="true"/>
               <w:spacing w:lineRule="auto" w:line="240" w:before="0" w:after="0"/>
               <w:jc w:val="left"/>
               <w:rPr>
@@ -825,7 +854,8 @@
           <w:p>
             <w:pPr>
               <w:pStyle w:val="Normal"/>
-              <w:widowControl/>
+              <w:widowControl w:val="false"/>
+              <w:suppressAutoHyphens w:val="true"/>
               <w:spacing w:lineRule="auto" w:line="240" w:before="0" w:after="0"/>
               <w:jc w:val="left"/>
               <w:rPr>
@@ -849,33 +879,36 @@
         </w:tc>
         <w:tc>
           <w:tcPr>
-            <w:tcW w:w="1351" w:type="dxa"/>
+            <w:tcW w:w="1352" w:type="dxa"/>
             <w:tcBorders/>
             <w:shd w:color="auto" w:fill="FFFFFF" w:themeFill="background1" w:val="clear"/>
           </w:tcPr>
           <w:p>
             <w:pPr>
               <w:pStyle w:val="Normal"/>
-              <w:widowControl/>
+              <w:widowControl w:val="false"/>
+              <w:suppressAutoHyphens w:val="true"/>
               <w:spacing w:lineRule="auto" w:line="240" w:before="0" w:after="0"/>
               <w:jc w:val="center"/>
               <w:rPr>
-                <w:rFonts w:ascii="Calibri" w:hAnsi="Calibri" w:eastAsia="Calibri" w:cs=""/>
-                <w:kern w:val="0"/>
-                <w:sz w:val="22"/>
-                <w:szCs w:val="22"/>
-                <w:lang w:val="en-US" w:eastAsia="en-US" w:bidi="ar-SA"/>
-              </w:rPr>
-            </w:pPr>
-            <w:r>
-              <w:rPr>
-                <w:rFonts w:eastAsia="Calibri" w:cs=""/>
-                <w:kern w:val="0"/>
-                <w:sz w:val="22"/>
-                <w:szCs w:val="22"/>
-                <w:lang w:val="en-US" w:eastAsia="en-US" w:bidi="ar-SA"/>
-              </w:rPr>
-              <w:t>?</w:t>
+                <w:rFonts w:ascii="Calibri" w:hAnsi="Calibri" w:eastAsia="Calibri" w:cs="" w:asciiTheme="minorHAnsi" w:cstheme="minorBidi" w:eastAsiaTheme="minorHAnsi" w:hAnsiTheme="minorHAnsi"/>
+                <w:color w:val="auto"/>
+                <w:kern w:val="0"/>
+                <w:sz w:val="22"/>
+                <w:szCs w:val="22"/>
+                <w:lang w:val="en-US" w:eastAsia="en-US" w:bidi="ar-SA"/>
+              </w:rPr>
+            </w:pPr>
+            <w:r>
+              <w:rPr>
+                <w:rFonts w:eastAsia="Calibri" w:cs="" w:cstheme="minorBidi" w:eastAsiaTheme="minorHAnsi"/>
+                <w:color w:val="auto"/>
+                <w:kern w:val="0"/>
+                <w:sz w:val="22"/>
+                <w:szCs w:val="22"/>
+                <w:lang w:val="en-US" w:eastAsia="en-US" w:bidi="ar-SA"/>
+              </w:rPr>
+              <w:t>50</w:t>
             </w:r>
           </w:p>
         </w:tc>
@@ -888,7 +921,8 @@
           <w:p>
             <w:pPr>
               <w:pStyle w:val="Normal"/>
-              <w:widowControl/>
+              <w:widowControl w:val="false"/>
+              <w:suppressAutoHyphens w:val="true"/>
               <w:spacing w:lineRule="auto" w:line="240" w:before="0" w:after="0"/>
               <w:jc w:val="center"/>
               <w:rPr>
@@ -918,13 +952,14 @@
         </w:trPr>
         <w:tc>
           <w:tcPr>
-            <w:tcW w:w="7037" w:type="dxa"/>
+            <w:tcW w:w="7036" w:type="dxa"/>
             <w:tcBorders/>
           </w:tcPr>
           <w:p>
             <w:pPr>
               <w:pStyle w:val="Normal"/>
-              <w:widowControl/>
+              <w:widowControl w:val="false"/>
+              <w:suppressAutoHyphens w:val="true"/>
               <w:spacing w:lineRule="auto" w:line="240" w:before="0" w:after="0"/>
               <w:jc w:val="left"/>
               <w:rPr>
@@ -971,11 +1006,12 @@
           <w:p>
             <w:pPr>
               <w:pStyle w:val="ListParagraph"/>
-              <w:widowControl/>
+              <w:widowControl w:val="false"/>
               <w:numPr>
                 <w:ilvl w:val="0"/>
                 <w:numId w:val="2"/>
               </w:numPr>
+              <w:suppressAutoHyphens w:val="true"/>
               <w:spacing w:lineRule="auto" w:line="240" w:before="0" w:after="0"/>
               <w:contextualSpacing/>
               <w:jc w:val="left"/>
@@ -1055,11 +1091,12 @@
           <w:p>
             <w:pPr>
               <w:pStyle w:val="ListParagraph"/>
-              <w:widowControl/>
+              <w:widowControl w:val="false"/>
               <w:numPr>
                 <w:ilvl w:val="1"/>
                 <w:numId w:val="2"/>
               </w:numPr>
+              <w:suppressAutoHyphens w:val="true"/>
               <w:spacing w:lineRule="auto" w:line="240" w:before="0" w:after="0"/>
               <w:contextualSpacing/>
               <w:jc w:val="left"/>
@@ -1106,33 +1143,36 @@
         </w:tc>
         <w:tc>
           <w:tcPr>
-            <w:tcW w:w="1351" w:type="dxa"/>
+            <w:tcW w:w="1352" w:type="dxa"/>
             <w:tcBorders/>
             <w:shd w:color="auto" w:fill="FFFFFF" w:themeFill="background1" w:val="clear"/>
           </w:tcPr>
           <w:p>
             <w:pPr>
               <w:pStyle w:val="Normal"/>
-              <w:widowControl/>
+              <w:widowControl w:val="false"/>
+              <w:suppressAutoHyphens w:val="true"/>
               <w:spacing w:lineRule="auto" w:line="240" w:before="0" w:after="0"/>
               <w:jc w:val="center"/>
               <w:rPr>
-                <w:rFonts w:ascii="Calibri" w:hAnsi="Calibri" w:eastAsia="Calibri" w:cs=""/>
-                <w:kern w:val="0"/>
-                <w:sz w:val="22"/>
-                <w:szCs w:val="22"/>
-                <w:lang w:val="en-US" w:eastAsia="en-US" w:bidi="ar-SA"/>
-              </w:rPr>
-            </w:pPr>
-            <w:r>
-              <w:rPr>
-                <w:rFonts w:eastAsia="Calibri" w:cs=""/>
-                <w:kern w:val="0"/>
-                <w:sz w:val="22"/>
-                <w:szCs w:val="22"/>
-                <w:lang w:val="en-US" w:eastAsia="en-US" w:bidi="ar-SA"/>
-              </w:rPr>
-              <w:t>?</w:t>
+                <w:rFonts w:ascii="Calibri" w:hAnsi="Calibri" w:eastAsia="Calibri" w:cs="" w:asciiTheme="minorHAnsi" w:cstheme="minorBidi" w:eastAsiaTheme="minorHAnsi" w:hAnsiTheme="minorHAnsi"/>
+                <w:color w:val="auto"/>
+                <w:kern w:val="0"/>
+                <w:sz w:val="22"/>
+                <w:szCs w:val="22"/>
+                <w:lang w:val="en-US" w:eastAsia="en-US" w:bidi="ar-SA"/>
+              </w:rPr>
+            </w:pPr>
+            <w:r>
+              <w:rPr>
+                <w:rFonts w:eastAsia="Calibri" w:cs="" w:cstheme="minorBidi" w:eastAsiaTheme="minorHAnsi"/>
+                <w:color w:val="auto"/>
+                <w:kern w:val="0"/>
+                <w:sz w:val="22"/>
+                <w:szCs w:val="22"/>
+                <w:lang w:val="en-US" w:eastAsia="en-US" w:bidi="ar-SA"/>
+              </w:rPr>
+              <w:t>5</w:t>
             </w:r>
           </w:p>
         </w:tc>
@@ -1145,7 +1185,8 @@
           <w:p>
             <w:pPr>
               <w:pStyle w:val="Normal"/>
-              <w:widowControl/>
+              <w:widowControl w:val="false"/>
+              <w:suppressAutoHyphens w:val="true"/>
               <w:spacing w:lineRule="auto" w:line="240" w:before="0" w:after="0"/>
               <w:jc w:val="center"/>
               <w:rPr>
@@ -1175,13 +1216,14 @@
         </w:trPr>
         <w:tc>
           <w:tcPr>
-            <w:tcW w:w="7037" w:type="dxa"/>
+            <w:tcW w:w="7036" w:type="dxa"/>
             <w:tcBorders/>
           </w:tcPr>
           <w:p>
             <w:pPr>
               <w:pStyle w:val="ListParagraph"/>
-              <w:widowControl/>
+              <w:widowControl w:val="false"/>
+              <w:suppressAutoHyphens w:val="true"/>
               <w:spacing w:lineRule="auto" w:line="240" w:before="0" w:after="0"/>
               <w:ind w:left="360" w:hanging="0"/>
               <w:contextualSpacing/>
@@ -1215,35 +1257,41 @@
         </w:tc>
         <w:tc>
           <w:tcPr>
-            <w:tcW w:w="1351" w:type="dxa"/>
+            <w:tcW w:w="1352" w:type="dxa"/>
             <w:tcBorders/>
             <w:shd w:color="auto" w:fill="FFFFFF" w:themeFill="background1" w:val="clear"/>
           </w:tcPr>
           <w:p>
             <w:pPr>
               <w:pStyle w:val="Normal"/>
-              <w:widowControl/>
+              <w:widowControl w:val="false"/>
+              <w:suppressAutoHyphens w:val="true"/>
               <w:spacing w:lineRule="auto" w:line="240" w:before="0" w:after="0"/>
               <w:jc w:val="center"/>
               <w:rPr>
+                <w:rFonts w:ascii="Calibri" w:hAnsi="Calibri" w:eastAsia="Calibri" w:cs="" w:asciiTheme="minorHAnsi" w:cstheme="minorBidi" w:eastAsiaTheme="minorHAnsi" w:hAnsiTheme="minorHAnsi"/>
                 <w:b/>
                 <w:b/>
                 <w:bCs/>
+                <w:color w:val="auto"/>
+                <w:kern w:val="0"/>
                 <w:sz w:val="27"/>
                 <w:szCs w:val="27"/>
-              </w:rPr>
-            </w:pPr>
-            <w:r>
-              <w:rPr>
-                <w:rFonts w:eastAsia="Calibri" w:cs=""/>
+                <w:lang w:val="en-US" w:eastAsia="en-US" w:bidi="ar-SA"/>
+              </w:rPr>
+            </w:pPr>
+            <w:r>
+              <w:rPr>
+                <w:rFonts w:eastAsia="Calibri" w:cs="" w:cstheme="minorBidi" w:eastAsiaTheme="minorHAnsi"/>
                 <w:b/>
                 <w:bCs/>
+                <w:color w:val="auto"/>
                 <w:kern w:val="0"/>
                 <w:sz w:val="27"/>
                 <w:szCs w:val="27"/>
                 <w:lang w:val="en-US" w:eastAsia="en-US" w:bidi="ar-SA"/>
               </w:rPr>
-              <w:t>?</w:t>
+              <w:t>100</w:t>
             </w:r>
           </w:p>
         </w:tc>
@@ -1256,7 +1304,8 @@
           <w:p>
             <w:pPr>
               <w:pStyle w:val="Normal"/>
-              <w:widowControl/>
+              <w:widowControl w:val="false"/>
+              <w:suppressAutoHyphens w:val="true"/>
               <w:spacing w:lineRule="auto" w:line="240" w:before="0" w:after="0"/>
               <w:jc w:val="center"/>
               <w:rPr>
@@ -1288,13 +1337,14 @@
         </w:trPr>
         <w:tc>
           <w:tcPr>
-            <w:tcW w:w="7037" w:type="dxa"/>
+            <w:tcW w:w="7036" w:type="dxa"/>
             <w:tcBorders/>
           </w:tcPr>
           <w:p>
             <w:pPr>
               <w:pStyle w:val="Normal"/>
-              <w:widowControl/>
+              <w:widowControl w:val="false"/>
+              <w:suppressAutoHyphens w:val="true"/>
               <w:spacing w:lineRule="auto" w:line="240" w:before="0" w:after="0"/>
               <w:jc w:val="left"/>
               <w:rPr>
@@ -1329,11 +1379,12 @@
           <w:p>
             <w:pPr>
               <w:pStyle w:val="ListParagraph"/>
-              <w:widowControl/>
+              <w:widowControl w:val="false"/>
               <w:numPr>
                 <w:ilvl w:val="0"/>
                 <w:numId w:val="1"/>
               </w:numPr>
+              <w:suppressAutoHyphens w:val="true"/>
               <w:spacing w:lineRule="auto" w:line="240" w:before="0" w:after="0"/>
               <w:contextualSpacing/>
               <w:jc w:val="left"/>
@@ -1355,14 +1406,15 @@
         </w:tc>
         <w:tc>
           <w:tcPr>
-            <w:tcW w:w="1351" w:type="dxa"/>
+            <w:tcW w:w="1352" w:type="dxa"/>
             <w:tcBorders/>
             <w:shd w:color="auto" w:fill="FFFFFF" w:themeFill="background1" w:val="clear"/>
           </w:tcPr>
           <w:p>
             <w:pPr>
               <w:pStyle w:val="Normal"/>
-              <w:widowControl/>
+              <w:widowControl w:val="false"/>
+              <w:suppressAutoHyphens w:val="true"/>
               <w:spacing w:lineRule="auto" w:line="240" w:before="0" w:after="0"/>
               <w:jc w:val="center"/>
               <w:rPr>
@@ -1391,7 +1443,8 @@
           <w:p>
             <w:pPr>
               <w:pStyle w:val="Normal"/>
-              <w:widowControl/>
+              <w:widowControl w:val="false"/>
+              <w:suppressAutoHyphens w:val="true"/>
               <w:spacing w:lineRule="auto" w:line="240" w:before="0" w:after="0"/>
               <w:jc w:val="center"/>
               <w:rPr>
@@ -1421,13 +1474,14 @@
         </w:trPr>
         <w:tc>
           <w:tcPr>
-            <w:tcW w:w="7037" w:type="dxa"/>
+            <w:tcW w:w="7036" w:type="dxa"/>
             <w:tcBorders/>
           </w:tcPr>
           <w:p>
             <w:pPr>
               <w:pStyle w:val="Normal"/>
-              <w:widowControl/>
+              <w:widowControl w:val="false"/>
+              <w:suppressAutoHyphens w:val="true"/>
               <w:spacing w:lineRule="auto" w:line="240" w:before="0" w:after="0"/>
               <w:jc w:val="left"/>
               <w:rPr>
@@ -1454,7 +1508,8 @@
           <w:p>
             <w:pPr>
               <w:pStyle w:val="Normal"/>
-              <w:widowControl/>
+              <w:widowControl w:val="false"/>
+              <w:suppressAutoHyphens w:val="true"/>
               <w:spacing w:lineRule="auto" w:line="240" w:before="0" w:after="0"/>
               <w:jc w:val="left"/>
               <w:rPr>
@@ -1478,7 +1533,8 @@
           <w:p>
             <w:pPr>
               <w:pStyle w:val="Normal"/>
-              <w:widowControl/>
+              <w:widowControl w:val="false"/>
+              <w:suppressAutoHyphens w:val="true"/>
               <w:spacing w:lineRule="auto" w:line="240" w:before="0" w:after="0"/>
               <w:jc w:val="left"/>
               <w:rPr>
@@ -1502,7 +1558,8 @@
           <w:p>
             <w:pPr>
               <w:pStyle w:val="Normal"/>
-              <w:widowControl/>
+              <w:widowControl w:val="false"/>
+              <w:suppressAutoHyphens w:val="true"/>
               <w:spacing w:lineRule="auto" w:line="240" w:before="0" w:after="0"/>
               <w:jc w:val="left"/>
               <w:rPr>
@@ -1526,7 +1583,8 @@
           <w:p>
             <w:pPr>
               <w:pStyle w:val="Normal"/>
-              <w:widowControl/>
+              <w:widowControl w:val="false"/>
+              <w:suppressAutoHyphens w:val="true"/>
               <w:spacing w:lineRule="auto" w:line="240" w:before="0" w:after="0"/>
               <w:jc w:val="left"/>
               <w:rPr>
@@ -1550,7 +1608,8 @@
           <w:p>
             <w:pPr>
               <w:pStyle w:val="Normal"/>
-              <w:widowControl/>
+              <w:widowControl w:val="false"/>
+              <w:suppressAutoHyphens w:val="true"/>
               <w:spacing w:lineRule="auto" w:line="240" w:before="0" w:after="0"/>
               <w:jc w:val="left"/>
               <w:rPr>
@@ -1574,7 +1633,8 @@
           <w:p>
             <w:pPr>
               <w:pStyle w:val="Normal"/>
-              <w:widowControl/>
+              <w:widowControl w:val="false"/>
+              <w:suppressAutoHyphens w:val="true"/>
               <w:spacing w:lineRule="auto" w:line="240" w:before="0" w:after="0"/>
               <w:jc w:val="left"/>
               <w:rPr>
@@ -1598,7 +1658,8 @@
           <w:p>
             <w:pPr>
               <w:pStyle w:val="Normal"/>
-              <w:widowControl/>
+              <w:widowControl w:val="false"/>
+              <w:suppressAutoHyphens w:val="true"/>
               <w:spacing w:lineRule="auto" w:line="240" w:before="0" w:after="0"/>
               <w:jc w:val="left"/>
               <w:rPr>
@@ -1614,29 +1675,28 @@
             </w:pPr>
             <w:r>
               <w:rPr>
-                <w:rFonts w:eastAsia="Calibri" w:cs="Segoe UI" w:ascii="Segoe UI" w:hAnsi="Segoe UI"/>
+                <w:rFonts w:cs="Segoe UI" w:ascii="Segoe UI" w:hAnsi="Segoe UI"/>
                 <w:b/>
                 <w:bCs/>
                 <w:color w:val="283238"/>
-                <w:kern w:val="0"/>
-                <w:sz w:val="22"/>
-                <w:szCs w:val="22"/>
+                <w:sz w:val="27"/>
+                <w:szCs w:val="27"/>
                 <w:shd w:fill="FFFFFF" w:val="clear"/>
-                <w:lang w:val="en-US" w:eastAsia="en-US" w:bidi="ar-SA"/>
               </w:rPr>
             </w:r>
           </w:p>
         </w:tc>
         <w:tc>
           <w:tcPr>
-            <w:tcW w:w="1351" w:type="dxa"/>
+            <w:tcW w:w="1352" w:type="dxa"/>
             <w:tcBorders/>
             <w:shd w:color="auto" w:fill="FFFFFF" w:themeFill="background1" w:val="clear"/>
           </w:tcPr>
           <w:p>
             <w:pPr>
               <w:pStyle w:val="Normal"/>
-              <w:widowControl/>
+              <w:widowControl w:val="false"/>
+              <w:suppressAutoHyphens w:val="true"/>
               <w:spacing w:lineRule="auto" w:line="240" w:before="0" w:after="0"/>
               <w:jc w:val="center"/>
               <w:rPr>
@@ -1649,13 +1709,10 @@
             </w:pPr>
             <w:r>
               <w:rPr>
-                <w:rFonts w:eastAsia="Calibri" w:cs=""/>
                 <w:b/>
                 <w:bCs/>
-                <w:kern w:val="0"/>
-                <w:sz w:val="22"/>
-                <w:szCs w:val="22"/>
-                <w:lang w:val="en-US" w:eastAsia="en-US" w:bidi="ar-SA"/>
+                <w:sz w:val="27"/>
+                <w:szCs w:val="27"/>
               </w:rPr>
             </w:r>
           </w:p>
@@ -1669,7 +1726,8 @@
           <w:p>
             <w:pPr>
               <w:pStyle w:val="Normal"/>
-              <w:widowControl/>
+              <w:widowControl w:val="false"/>
+              <w:suppressAutoHyphens w:val="true"/>
               <w:spacing w:lineRule="auto" w:line="240" w:before="0" w:after="0"/>
               <w:jc w:val="center"/>
               <w:rPr>
@@ -1682,13 +1740,10 @@
             </w:pPr>
             <w:r>
               <w:rPr>
-                <w:rFonts w:eastAsia="Calibri" w:cs=""/>
                 <w:b/>
                 <w:bCs/>
-                <w:kern w:val="0"/>
-                <w:sz w:val="22"/>
-                <w:szCs w:val="22"/>
-                <w:lang w:val="en-US" w:eastAsia="en-US" w:bidi="ar-SA"/>
+                <w:sz w:val="27"/>
+                <w:szCs w:val="27"/>
               </w:rPr>
             </w:r>
           </w:p>
@@ -2528,6 +2583,7 @@
     <w:qFormat/>
     <w:pPr>
       <w:widowControl/>
+      <w:suppressAutoHyphens w:val="true"/>
       <w:bidi w:val="0"/>
       <w:spacing w:lineRule="auto" w:line="276" w:before="0" w:after="200"/>
       <w:jc w:val="left"/>

</xml_diff>